<commit_message>
Move camera_level_mask.py to folder 'menu'
</commit_message>
<xml_diff>
--- a/description.docx
+++ b/description.docx
@@ -121,8 +121,18 @@
           <w:sz w:val="26"/>
           <w:szCs w:val="26"/>
         </w:rPr>
-        <w:t>85) и Владислав Уржумов</w:t>
-      </w:r>
+        <w:t xml:space="preserve">85) и Владислав </w:t>
+      </w:r>
+      <w:proofErr w:type="spellStart"/>
+      <w:r>
+        <w:rPr>
+          <w:rFonts w:ascii="Times New Roman" w:hAnsi="Times New Roman" w:cs="Times New Roman"/>
+          <w:sz w:val="26"/>
+          <w:szCs w:val="26"/>
+        </w:rPr>
+        <w:t>Уржумов</w:t>
+      </w:r>
+      <w:proofErr w:type="spellEnd"/>
       <w:r>
         <w:rPr>
           <w:rFonts w:ascii="Times New Roman" w:hAnsi="Times New Roman" w:cs="Times New Roman"/>
@@ -981,7 +991,7 @@
           <w:szCs w:val="26"/>
           <w:lang w:val="en-US"/>
         </w:rPr>
-        <w:t>PrologueLevel</w:t>
+        <w:t>CameraLevel</w:t>
       </w:r>
       <w:proofErr w:type="spellEnd"/>
       <w:r>
@@ -999,647 +1009,697 @@
           <w:sz w:val="26"/>
           <w:szCs w:val="26"/>
         </w:rPr>
-        <w:t>(пролог)</w:t>
-      </w:r>
-    </w:p>
-    <w:p>
-      <w:pPr>
-        <w:pStyle w:val="a3"/>
-        <w:numPr>
-          <w:ilvl w:val="0"/>
-          <w:numId w:val="2"/>
-        </w:numPr>
-        <w:rPr>
-          <w:rFonts w:ascii="Times New Roman" w:hAnsi="Times New Roman" w:cs="Times New Roman"/>
-          <w:sz w:val="26"/>
-          <w:szCs w:val="26"/>
-        </w:rPr>
-      </w:pPr>
-      <w:proofErr w:type="spellStart"/>
-      <w:r>
-        <w:rPr>
-          <w:rFonts w:ascii="Times New Roman" w:hAnsi="Times New Roman" w:cs="Times New Roman"/>
-          <w:sz w:val="26"/>
-          <w:szCs w:val="26"/>
-          <w:lang w:val="en-US"/>
-        </w:rPr>
-        <w:t>EndLevel</w:t>
-      </w:r>
-      <w:proofErr w:type="spellEnd"/>
-      <w:r>
-        <w:rPr>
-          <w:rFonts w:ascii="Times New Roman" w:hAnsi="Times New Roman" w:cs="Times New Roman"/>
-          <w:sz w:val="26"/>
-          <w:szCs w:val="26"/>
-        </w:rPr>
-        <w:t xml:space="preserve"> (эпилог)</w:t>
-      </w:r>
-    </w:p>
-    <w:p>
-      <w:pPr>
-        <w:pStyle w:val="a3"/>
-        <w:numPr>
-          <w:ilvl w:val="0"/>
-          <w:numId w:val="2"/>
-        </w:numPr>
-        <w:rPr>
-          <w:rFonts w:ascii="Times New Roman" w:hAnsi="Times New Roman" w:cs="Times New Roman"/>
-          <w:sz w:val="26"/>
-          <w:szCs w:val="26"/>
-        </w:rPr>
-      </w:pPr>
-      <w:proofErr w:type="spellStart"/>
-      <w:r>
-        <w:rPr>
-          <w:rFonts w:ascii="Times New Roman" w:hAnsi="Times New Roman" w:cs="Times New Roman"/>
-          <w:sz w:val="26"/>
-          <w:szCs w:val="26"/>
-          <w:lang w:val="en-US"/>
-        </w:rPr>
-        <w:t>LevelMask</w:t>
-      </w:r>
-      <w:proofErr w:type="spellEnd"/>
-      <w:r>
-        <w:rPr>
-          <w:rFonts w:ascii="Times New Roman" w:hAnsi="Times New Roman" w:cs="Times New Roman"/>
-          <w:sz w:val="26"/>
-          <w:szCs w:val="26"/>
-        </w:rPr>
-        <w:t xml:space="preserve"> (маска для уровня, чтобы проще их было создавать)</w:t>
-      </w:r>
-    </w:p>
-    <w:p>
-      <w:pPr>
-        <w:pStyle w:val="a3"/>
-        <w:numPr>
-          <w:ilvl w:val="0"/>
-          <w:numId w:val="2"/>
-        </w:numPr>
-        <w:rPr>
-          <w:rFonts w:ascii="Times New Roman" w:hAnsi="Times New Roman" w:cs="Times New Roman"/>
-          <w:sz w:val="26"/>
-          <w:szCs w:val="26"/>
-        </w:rPr>
-      </w:pPr>
-      <w:r>
-        <w:rPr>
-          <w:rFonts w:ascii="Times New Roman" w:hAnsi="Times New Roman" w:cs="Times New Roman"/>
-          <w:sz w:val="26"/>
-          <w:szCs w:val="26"/>
-          <w:lang w:val="en-US"/>
-        </w:rPr>
-        <w:t>Level1</w:t>
-      </w:r>
-    </w:p>
-    <w:p>
-      <w:pPr>
-        <w:pStyle w:val="a3"/>
-        <w:numPr>
-          <w:ilvl w:val="0"/>
-          <w:numId w:val="2"/>
-        </w:numPr>
-        <w:rPr>
-          <w:rFonts w:ascii="Times New Roman" w:hAnsi="Times New Roman" w:cs="Times New Roman"/>
-          <w:sz w:val="26"/>
-          <w:szCs w:val="26"/>
-        </w:rPr>
-      </w:pPr>
-      <w:r>
-        <w:rPr>
-          <w:rFonts w:ascii="Times New Roman" w:hAnsi="Times New Roman" w:cs="Times New Roman"/>
-          <w:sz w:val="26"/>
-          <w:szCs w:val="26"/>
-          <w:lang w:val="en-US"/>
-        </w:rPr>
-        <w:t>Level2</w:t>
-      </w:r>
-    </w:p>
-    <w:p>
-      <w:pPr>
-        <w:pStyle w:val="a3"/>
-        <w:numPr>
-          <w:ilvl w:val="0"/>
-          <w:numId w:val="2"/>
-        </w:numPr>
-        <w:rPr>
-          <w:rFonts w:ascii="Times New Roman" w:hAnsi="Times New Roman" w:cs="Times New Roman"/>
-          <w:sz w:val="26"/>
-          <w:szCs w:val="26"/>
-        </w:rPr>
-      </w:pPr>
-      <w:r>
-        <w:rPr>
-          <w:rFonts w:ascii="Times New Roman" w:hAnsi="Times New Roman" w:cs="Times New Roman"/>
-          <w:sz w:val="26"/>
-          <w:szCs w:val="26"/>
-          <w:lang w:val="en-US"/>
-        </w:rPr>
-        <w:t>Level3</w:t>
-      </w:r>
-    </w:p>
-    <w:p>
-      <w:pPr>
-        <w:pStyle w:val="a3"/>
-        <w:numPr>
-          <w:ilvl w:val="0"/>
-          <w:numId w:val="2"/>
-        </w:numPr>
-        <w:rPr>
-          <w:rFonts w:ascii="Times New Roman" w:hAnsi="Times New Roman" w:cs="Times New Roman"/>
-          <w:sz w:val="26"/>
-          <w:szCs w:val="26"/>
-        </w:rPr>
-      </w:pPr>
-      <w:r>
-        <w:rPr>
-          <w:rFonts w:ascii="Times New Roman" w:hAnsi="Times New Roman" w:cs="Times New Roman"/>
-          <w:sz w:val="26"/>
-          <w:szCs w:val="26"/>
-          <w:lang w:val="en-US"/>
-        </w:rPr>
-        <w:t>Level4</w:t>
-      </w:r>
-    </w:p>
-    <w:p>
-      <w:pPr>
-        <w:pStyle w:val="a3"/>
-        <w:numPr>
-          <w:ilvl w:val="0"/>
-          <w:numId w:val="2"/>
-        </w:numPr>
-        <w:rPr>
-          <w:rFonts w:ascii="Times New Roman" w:hAnsi="Times New Roman" w:cs="Times New Roman"/>
-          <w:sz w:val="26"/>
-          <w:szCs w:val="26"/>
-        </w:rPr>
-      </w:pPr>
-      <w:proofErr w:type="spellStart"/>
-      <w:r>
-        <w:rPr>
-          <w:rFonts w:ascii="Times New Roman" w:hAnsi="Times New Roman" w:cs="Times New Roman"/>
-          <w:sz w:val="26"/>
-          <w:szCs w:val="26"/>
-          <w:lang w:val="en-US"/>
-        </w:rPr>
-        <w:t>AnimatedSprite</w:t>
-      </w:r>
-      <w:proofErr w:type="spellEnd"/>
-      <w:r>
-        <w:rPr>
-          <w:rFonts w:ascii="Times New Roman" w:hAnsi="Times New Roman" w:cs="Times New Roman"/>
-          <w:sz w:val="26"/>
-          <w:szCs w:val="26"/>
-        </w:rPr>
-        <w:t xml:space="preserve"> (общий класс для героев (и не только), которые обладают анимацией)</w:t>
-      </w:r>
-    </w:p>
-    <w:p>
-      <w:pPr>
-        <w:pStyle w:val="a3"/>
-        <w:numPr>
-          <w:ilvl w:val="0"/>
-          <w:numId w:val="2"/>
-        </w:numPr>
-        <w:rPr>
-          <w:rFonts w:ascii="Times New Roman" w:hAnsi="Times New Roman" w:cs="Times New Roman"/>
-          <w:sz w:val="26"/>
-          <w:szCs w:val="26"/>
-        </w:rPr>
-      </w:pPr>
-      <w:r>
-        <w:rPr>
-          <w:rFonts w:ascii="Times New Roman" w:hAnsi="Times New Roman" w:cs="Times New Roman"/>
-          <w:sz w:val="26"/>
-          <w:szCs w:val="26"/>
-          <w:lang w:val="en-US"/>
-        </w:rPr>
-        <w:t>Mage</w:t>
-      </w:r>
-      <w:r>
-        <w:rPr>
-          <w:rFonts w:ascii="Times New Roman" w:hAnsi="Times New Roman" w:cs="Times New Roman"/>
-          <w:sz w:val="26"/>
-          <w:szCs w:val="26"/>
-        </w:rPr>
-        <w:t xml:space="preserve"> (класс мага, унаследован от анимированного спрайта, имеет много опций и функции для возможности передвижения</w:t>
-      </w:r>
-      <w:r>
-        <w:rPr>
-          <w:rFonts w:ascii="Times New Roman" w:hAnsi="Times New Roman" w:cs="Times New Roman"/>
-          <w:sz w:val="26"/>
-          <w:szCs w:val="26"/>
-        </w:rPr>
-        <w:t>)</w:t>
-      </w:r>
-    </w:p>
-    <w:p>
-      <w:pPr>
-        <w:pStyle w:val="a3"/>
-        <w:numPr>
-          <w:ilvl w:val="0"/>
-          <w:numId w:val="2"/>
-        </w:numPr>
-        <w:rPr>
-          <w:rFonts w:ascii="Times New Roman" w:hAnsi="Times New Roman" w:cs="Times New Roman"/>
-          <w:sz w:val="26"/>
-          <w:szCs w:val="26"/>
-        </w:rPr>
-      </w:pPr>
-      <w:proofErr w:type="spellStart"/>
-      <w:r>
-        <w:rPr>
-          <w:rFonts w:ascii="Times New Roman" w:hAnsi="Times New Roman" w:cs="Times New Roman"/>
-          <w:sz w:val="26"/>
-          <w:szCs w:val="26"/>
-          <w:lang w:val="en-US"/>
-        </w:rPr>
-        <w:t>SimpleSprite</w:t>
-      </w:r>
-      <w:proofErr w:type="spellEnd"/>
-      <w:r>
-        <w:rPr>
-          <w:rFonts w:ascii="Times New Roman" w:hAnsi="Times New Roman" w:cs="Times New Roman"/>
-          <w:sz w:val="26"/>
-          <w:szCs w:val="26"/>
-        </w:rPr>
-        <w:t xml:space="preserve"> (обычный спрайт</w:t>
-      </w:r>
-      <w:r>
-        <w:rPr>
-          <w:rFonts w:ascii="Times New Roman" w:hAnsi="Times New Roman" w:cs="Times New Roman"/>
-          <w:sz w:val="26"/>
-          <w:szCs w:val="26"/>
-        </w:rPr>
-        <w:t>, обобщённый класс</w:t>
-      </w:r>
-      <w:r>
-        <w:rPr>
-          <w:rFonts w:ascii="Times New Roman" w:hAnsi="Times New Roman" w:cs="Times New Roman"/>
-          <w:sz w:val="26"/>
-          <w:szCs w:val="26"/>
-        </w:rPr>
-        <w:t>)</w:t>
-      </w:r>
-    </w:p>
-    <w:p>
-      <w:pPr>
-        <w:pStyle w:val="a3"/>
-        <w:numPr>
-          <w:ilvl w:val="0"/>
-          <w:numId w:val="2"/>
-        </w:numPr>
-        <w:rPr>
-          <w:rFonts w:ascii="Times New Roman" w:hAnsi="Times New Roman" w:cs="Times New Roman"/>
-          <w:sz w:val="26"/>
-          <w:szCs w:val="26"/>
-        </w:rPr>
-      </w:pPr>
-      <w:r>
-        <w:rPr>
-          <w:rFonts w:ascii="Times New Roman" w:hAnsi="Times New Roman" w:cs="Times New Roman"/>
-          <w:sz w:val="26"/>
-          <w:szCs w:val="26"/>
-          <w:lang w:val="en-US"/>
-        </w:rPr>
-        <w:t xml:space="preserve">Key </w:t>
-      </w:r>
-      <w:r>
-        <w:rPr>
-          <w:rFonts w:ascii="Times New Roman" w:hAnsi="Times New Roman" w:cs="Times New Roman"/>
-          <w:sz w:val="26"/>
-          <w:szCs w:val="26"/>
-        </w:rPr>
-        <w:t>(ключ)</w:t>
-      </w:r>
-    </w:p>
-    <w:p>
-      <w:pPr>
-        <w:pStyle w:val="a3"/>
-        <w:numPr>
-          <w:ilvl w:val="0"/>
-          <w:numId w:val="2"/>
-        </w:numPr>
-        <w:rPr>
-          <w:rFonts w:ascii="Times New Roman" w:hAnsi="Times New Roman" w:cs="Times New Roman"/>
-          <w:sz w:val="26"/>
-          <w:szCs w:val="26"/>
-        </w:rPr>
-      </w:pPr>
-      <w:proofErr w:type="spellStart"/>
-      <w:r>
-        <w:rPr>
-          <w:rFonts w:ascii="Times New Roman" w:hAnsi="Times New Roman" w:cs="Times New Roman"/>
-          <w:sz w:val="26"/>
-          <w:szCs w:val="26"/>
-          <w:lang w:val="en-US"/>
-        </w:rPr>
-        <w:t>ScreenEffect</w:t>
-      </w:r>
-      <w:proofErr w:type="spellEnd"/>
-      <w:r>
-        <w:rPr>
-          <w:rFonts w:ascii="Times New Roman" w:hAnsi="Times New Roman" w:cs="Times New Roman"/>
-          <w:sz w:val="26"/>
-          <w:szCs w:val="26"/>
-        </w:rPr>
-        <w:t xml:space="preserve"> (эффекты</w:t>
-      </w:r>
-      <w:r>
-        <w:rPr>
-          <w:rFonts w:ascii="Times New Roman" w:hAnsi="Times New Roman" w:cs="Times New Roman"/>
-          <w:sz w:val="26"/>
-          <w:szCs w:val="26"/>
-        </w:rPr>
-        <w:t xml:space="preserve"> экрана</w:t>
-      </w:r>
-      <w:r>
-        <w:rPr>
-          <w:rFonts w:ascii="Times New Roman" w:hAnsi="Times New Roman" w:cs="Times New Roman"/>
-          <w:sz w:val="26"/>
-          <w:szCs w:val="26"/>
-        </w:rPr>
-        <w:t>)</w:t>
-      </w:r>
-    </w:p>
-    <w:p>
-      <w:pPr>
-        <w:pStyle w:val="a3"/>
-        <w:numPr>
-          <w:ilvl w:val="0"/>
-          <w:numId w:val="2"/>
-        </w:numPr>
-        <w:rPr>
-          <w:rFonts w:ascii="Times New Roman" w:hAnsi="Times New Roman" w:cs="Times New Roman"/>
-          <w:sz w:val="26"/>
-          <w:szCs w:val="26"/>
-        </w:rPr>
-      </w:pPr>
-      <w:r>
-        <w:rPr>
-          <w:rFonts w:ascii="Times New Roman" w:hAnsi="Times New Roman" w:cs="Times New Roman"/>
-          <w:sz w:val="26"/>
-          <w:szCs w:val="26"/>
-          <w:lang w:val="en-US"/>
-        </w:rPr>
-        <w:t>Door (</w:t>
-      </w:r>
-      <w:r>
-        <w:rPr>
-          <w:rFonts w:ascii="Times New Roman" w:hAnsi="Times New Roman" w:cs="Times New Roman"/>
-          <w:sz w:val="26"/>
-          <w:szCs w:val="26"/>
-        </w:rPr>
-        <w:t>дверь</w:t>
-      </w:r>
-      <w:r>
-        <w:rPr>
-          <w:rFonts w:ascii="Times New Roman" w:hAnsi="Times New Roman" w:cs="Times New Roman"/>
-          <w:sz w:val="26"/>
-          <w:szCs w:val="26"/>
-          <w:lang w:val="en-US"/>
-        </w:rPr>
-        <w:t>)</w:t>
-      </w:r>
-    </w:p>
-    <w:p>
-      <w:pPr>
-        <w:pStyle w:val="a3"/>
-        <w:numPr>
-          <w:ilvl w:val="0"/>
-          <w:numId w:val="2"/>
-        </w:numPr>
-        <w:rPr>
-          <w:rFonts w:ascii="Times New Roman" w:hAnsi="Times New Roman" w:cs="Times New Roman"/>
-          <w:sz w:val="26"/>
-          <w:szCs w:val="26"/>
-        </w:rPr>
-      </w:pPr>
-      <w:r>
-        <w:rPr>
-          <w:rFonts w:ascii="Times New Roman" w:hAnsi="Times New Roman" w:cs="Times New Roman"/>
-          <w:sz w:val="26"/>
-          <w:szCs w:val="26"/>
-          <w:lang w:val="en-US"/>
-        </w:rPr>
-        <w:lastRenderedPageBreak/>
-        <w:t>Platform</w:t>
-      </w:r>
-      <w:r>
-        <w:rPr>
-          <w:rFonts w:ascii="Times New Roman" w:hAnsi="Times New Roman" w:cs="Times New Roman"/>
-          <w:sz w:val="26"/>
-          <w:szCs w:val="26"/>
-        </w:rPr>
-        <w:t xml:space="preserve"> (обычная платформа)</w:t>
-      </w:r>
-    </w:p>
-    <w:p>
-      <w:pPr>
-        <w:pStyle w:val="a3"/>
-        <w:numPr>
-          <w:ilvl w:val="0"/>
-          <w:numId w:val="2"/>
-        </w:numPr>
-        <w:rPr>
-          <w:rFonts w:ascii="Times New Roman" w:hAnsi="Times New Roman" w:cs="Times New Roman"/>
-          <w:sz w:val="26"/>
-          <w:szCs w:val="26"/>
-        </w:rPr>
-      </w:pPr>
-      <w:proofErr w:type="spellStart"/>
-      <w:r>
-        <w:rPr>
-          <w:rFonts w:ascii="Times New Roman" w:hAnsi="Times New Roman" w:cs="Times New Roman"/>
-          <w:sz w:val="26"/>
-          <w:szCs w:val="26"/>
-          <w:lang w:val="en-US"/>
-        </w:rPr>
-        <w:t>MovingPlatform</w:t>
-      </w:r>
-      <w:proofErr w:type="spellEnd"/>
-      <w:r>
-        <w:rPr>
-          <w:rFonts w:ascii="Times New Roman" w:hAnsi="Times New Roman" w:cs="Times New Roman"/>
-          <w:sz w:val="26"/>
-          <w:szCs w:val="26"/>
-          <w:lang w:val="en-US"/>
-        </w:rPr>
-        <w:t xml:space="preserve"> </w:t>
-      </w:r>
-      <w:r>
-        <w:rPr>
-          <w:rFonts w:ascii="Times New Roman" w:hAnsi="Times New Roman" w:cs="Times New Roman"/>
-          <w:sz w:val="26"/>
-          <w:szCs w:val="26"/>
-        </w:rPr>
-        <w:t>(движущаяся платформа)</w:t>
-      </w:r>
-    </w:p>
-    <w:p>
-      <w:pPr>
-        <w:pStyle w:val="a3"/>
-        <w:numPr>
-          <w:ilvl w:val="0"/>
-          <w:numId w:val="2"/>
-        </w:numPr>
-        <w:rPr>
-          <w:rFonts w:ascii="Times New Roman" w:hAnsi="Times New Roman" w:cs="Times New Roman"/>
-          <w:sz w:val="26"/>
-          <w:szCs w:val="26"/>
-        </w:rPr>
-      </w:pPr>
-      <w:r>
-        <w:rPr>
-          <w:rFonts w:ascii="Times New Roman" w:hAnsi="Times New Roman" w:cs="Times New Roman"/>
-          <w:sz w:val="26"/>
-          <w:szCs w:val="26"/>
-          <w:lang w:val="en-US"/>
-        </w:rPr>
-        <w:t>Decoration</w:t>
-      </w:r>
-      <w:r>
-        <w:rPr>
-          <w:rFonts w:ascii="Times New Roman" w:hAnsi="Times New Roman" w:cs="Times New Roman"/>
-          <w:sz w:val="26"/>
-          <w:szCs w:val="26"/>
-        </w:rPr>
-        <w:t xml:space="preserve"> (</w:t>
-      </w:r>
-      <w:r>
-        <w:rPr>
-          <w:rFonts w:ascii="Times New Roman" w:hAnsi="Times New Roman" w:cs="Times New Roman"/>
-          <w:sz w:val="26"/>
-          <w:szCs w:val="26"/>
-        </w:rPr>
-        <w:t>декорации, предметы для расположения сразу над задним фоном)</w:t>
-      </w:r>
-    </w:p>
-    <w:p>
-      <w:pPr>
-        <w:rPr>
-          <w:rFonts w:ascii="Times New Roman" w:hAnsi="Times New Roman" w:cs="Times New Roman"/>
-          <w:sz w:val="26"/>
-          <w:szCs w:val="26"/>
-        </w:rPr>
-      </w:pPr>
-      <w:r>
-        <w:rPr>
-          <w:rFonts w:ascii="Times New Roman" w:hAnsi="Times New Roman" w:cs="Times New Roman"/>
-          <w:sz w:val="26"/>
-          <w:szCs w:val="26"/>
-        </w:rPr>
-        <w:t xml:space="preserve">Данные классы </w:t>
-      </w:r>
-      <w:r>
-        <w:rPr>
-          <w:rFonts w:ascii="Times New Roman" w:hAnsi="Times New Roman" w:cs="Times New Roman"/>
-          <w:sz w:val="26"/>
-          <w:szCs w:val="26"/>
-        </w:rPr>
-        <w:t xml:space="preserve">позволяют легко и просто генерировать уровни, расставлять на них предметы, создавать новые, дочерние, классы, добавлять новые задумки. </w:t>
-      </w:r>
-      <w:r>
-        <w:rPr>
-          <w:rFonts w:ascii="Times New Roman" w:hAnsi="Times New Roman" w:cs="Times New Roman"/>
-          <w:sz w:val="26"/>
-          <w:szCs w:val="26"/>
-          <w:lang w:val="en-US"/>
-        </w:rPr>
-        <w:t>The</w:t>
-      </w:r>
-      <w:r>
-        <w:rPr>
-          <w:rFonts w:ascii="Times New Roman" w:hAnsi="Times New Roman" w:cs="Times New Roman"/>
-          <w:sz w:val="26"/>
-          <w:szCs w:val="26"/>
-        </w:rPr>
-        <w:t xml:space="preserve"> </w:t>
-      </w:r>
-      <w:r>
-        <w:rPr>
-          <w:rFonts w:ascii="Times New Roman" w:hAnsi="Times New Roman" w:cs="Times New Roman"/>
-          <w:sz w:val="26"/>
-          <w:szCs w:val="26"/>
-          <w:lang w:val="en-US"/>
-        </w:rPr>
-        <w:t>Cage</w:t>
-      </w:r>
-      <w:r>
-        <w:rPr>
-          <w:rFonts w:ascii="Times New Roman" w:hAnsi="Times New Roman" w:cs="Times New Roman"/>
-          <w:sz w:val="26"/>
-          <w:szCs w:val="26"/>
-        </w:rPr>
-        <w:t xml:space="preserve"> </w:t>
-      </w:r>
-      <w:r>
-        <w:rPr>
-          <w:rFonts w:ascii="Times New Roman" w:hAnsi="Times New Roman" w:cs="Times New Roman"/>
-          <w:sz w:val="26"/>
-          <w:szCs w:val="26"/>
-          <w:lang w:val="en-US"/>
-        </w:rPr>
-        <w:t>of</w:t>
-      </w:r>
-      <w:r>
-        <w:rPr>
-          <w:rFonts w:ascii="Times New Roman" w:hAnsi="Times New Roman" w:cs="Times New Roman"/>
-          <w:sz w:val="26"/>
-          <w:szCs w:val="26"/>
-        </w:rPr>
-        <w:t xml:space="preserve"> </w:t>
-      </w:r>
-      <w:r>
-        <w:rPr>
-          <w:rFonts w:ascii="Times New Roman" w:hAnsi="Times New Roman" w:cs="Times New Roman"/>
-          <w:sz w:val="26"/>
-          <w:szCs w:val="26"/>
-          <w:lang w:val="en-US"/>
-        </w:rPr>
-        <w:t>Mage</w:t>
-      </w:r>
-      <w:r>
-        <w:rPr>
-          <w:rFonts w:ascii="Times New Roman" w:hAnsi="Times New Roman" w:cs="Times New Roman"/>
-          <w:sz w:val="26"/>
-          <w:szCs w:val="26"/>
-        </w:rPr>
-        <w:t xml:space="preserve"> легко подлежит расширению своих границ и позитивно расположена к разработчику. Поэтому в</w:t>
-      </w:r>
-      <w:r>
-        <w:rPr>
-          <w:rFonts w:ascii="Times New Roman" w:hAnsi="Times New Roman" w:cs="Times New Roman"/>
-          <w:sz w:val="26"/>
-          <w:szCs w:val="26"/>
-        </w:rPr>
-        <w:t xml:space="preserve"> дальнейшем игру можно сильно улучшить, добавив больше уровней, сюжета и сложности, а также врагов,</w:t>
-      </w:r>
-      <w:r>
-        <w:rPr>
-          <w:rFonts w:ascii="Times New Roman" w:hAnsi="Times New Roman" w:cs="Times New Roman"/>
-          <w:sz w:val="26"/>
-          <w:szCs w:val="26"/>
-        </w:rPr>
-        <w:t xml:space="preserve"> магии,</w:t>
-      </w:r>
-      <w:r>
-        <w:rPr>
-          <w:rFonts w:ascii="Times New Roman" w:hAnsi="Times New Roman" w:cs="Times New Roman"/>
-          <w:sz w:val="26"/>
-          <w:szCs w:val="26"/>
-        </w:rPr>
-        <w:t xml:space="preserve"> игро</w:t>
-      </w:r>
-      <w:r>
-        <w:rPr>
-          <w:rFonts w:ascii="Times New Roman" w:hAnsi="Times New Roman" w:cs="Times New Roman"/>
-          <w:sz w:val="26"/>
-          <w:szCs w:val="26"/>
-        </w:rPr>
-        <w:t>вых объектов и многого другого.</w:t>
+        <w:t>(маска для пролога и эпилога</w:t>
       </w:r>
       <w:bookmarkStart w:id="0" w:name="_GoBack"/>
       <w:bookmarkEnd w:id="0"/>
+      <w:r>
+        <w:rPr>
+          <w:rFonts w:ascii="Times New Roman" w:hAnsi="Times New Roman" w:cs="Times New Roman"/>
+          <w:sz w:val="26"/>
+          <w:szCs w:val="26"/>
+        </w:rPr>
+        <w:t>)</w:t>
+      </w:r>
+    </w:p>
+    <w:p>
+      <w:pPr>
+        <w:pStyle w:val="a3"/>
+        <w:numPr>
+          <w:ilvl w:val="0"/>
+          <w:numId w:val="2"/>
+        </w:numPr>
+        <w:rPr>
+          <w:rFonts w:ascii="Times New Roman" w:hAnsi="Times New Roman" w:cs="Times New Roman"/>
+          <w:sz w:val="26"/>
+          <w:szCs w:val="26"/>
+        </w:rPr>
+      </w:pPr>
+      <w:proofErr w:type="spellStart"/>
+      <w:r>
+        <w:rPr>
+          <w:rFonts w:ascii="Times New Roman" w:hAnsi="Times New Roman" w:cs="Times New Roman"/>
+          <w:sz w:val="26"/>
+          <w:szCs w:val="26"/>
+          <w:lang w:val="en-US"/>
+        </w:rPr>
+        <w:t>PrologueLevel</w:t>
+      </w:r>
+      <w:proofErr w:type="spellEnd"/>
+      <w:r>
+        <w:rPr>
+          <w:rFonts w:ascii="Times New Roman" w:hAnsi="Times New Roman" w:cs="Times New Roman"/>
+          <w:sz w:val="26"/>
+          <w:szCs w:val="26"/>
+          <w:lang w:val="en-US"/>
+        </w:rPr>
+        <w:t xml:space="preserve"> </w:t>
+      </w:r>
+      <w:r>
+        <w:rPr>
+          <w:rFonts w:ascii="Times New Roman" w:hAnsi="Times New Roman" w:cs="Times New Roman"/>
+          <w:sz w:val="26"/>
+          <w:szCs w:val="26"/>
+        </w:rPr>
+        <w:t>(пролог)</w:t>
+      </w:r>
+    </w:p>
+    <w:p>
+      <w:pPr>
+        <w:pStyle w:val="a3"/>
+        <w:numPr>
+          <w:ilvl w:val="0"/>
+          <w:numId w:val="2"/>
+        </w:numPr>
+        <w:rPr>
+          <w:rFonts w:ascii="Times New Roman" w:hAnsi="Times New Roman" w:cs="Times New Roman"/>
+          <w:sz w:val="26"/>
+          <w:szCs w:val="26"/>
+        </w:rPr>
+      </w:pPr>
+      <w:proofErr w:type="spellStart"/>
+      <w:r>
+        <w:rPr>
+          <w:rFonts w:ascii="Times New Roman" w:hAnsi="Times New Roman" w:cs="Times New Roman"/>
+          <w:sz w:val="26"/>
+          <w:szCs w:val="26"/>
+          <w:lang w:val="en-US"/>
+        </w:rPr>
+        <w:t>EndLevel</w:t>
+      </w:r>
+      <w:proofErr w:type="spellEnd"/>
+      <w:r>
+        <w:rPr>
+          <w:rFonts w:ascii="Times New Roman" w:hAnsi="Times New Roman" w:cs="Times New Roman"/>
+          <w:sz w:val="26"/>
+          <w:szCs w:val="26"/>
+        </w:rPr>
+        <w:t xml:space="preserve"> (эпилог)</w:t>
+      </w:r>
+    </w:p>
+    <w:p>
+      <w:pPr>
+        <w:pStyle w:val="a3"/>
+        <w:numPr>
+          <w:ilvl w:val="0"/>
+          <w:numId w:val="2"/>
+        </w:numPr>
+        <w:rPr>
+          <w:rFonts w:ascii="Times New Roman" w:hAnsi="Times New Roman" w:cs="Times New Roman"/>
+          <w:sz w:val="26"/>
+          <w:szCs w:val="26"/>
+        </w:rPr>
+      </w:pPr>
+      <w:proofErr w:type="spellStart"/>
+      <w:r>
+        <w:rPr>
+          <w:rFonts w:ascii="Times New Roman" w:hAnsi="Times New Roman" w:cs="Times New Roman"/>
+          <w:sz w:val="26"/>
+          <w:szCs w:val="26"/>
+          <w:lang w:val="en-US"/>
+        </w:rPr>
+        <w:t>LevelMask</w:t>
+      </w:r>
+      <w:proofErr w:type="spellEnd"/>
+      <w:r>
+        <w:rPr>
+          <w:rFonts w:ascii="Times New Roman" w:hAnsi="Times New Roman" w:cs="Times New Roman"/>
+          <w:sz w:val="26"/>
+          <w:szCs w:val="26"/>
+        </w:rPr>
+        <w:t xml:space="preserve"> (маска для уровня, чтобы проще их было создавать)</w:t>
+      </w:r>
+    </w:p>
+    <w:p>
+      <w:pPr>
+        <w:pStyle w:val="a3"/>
+        <w:numPr>
+          <w:ilvl w:val="0"/>
+          <w:numId w:val="2"/>
+        </w:numPr>
+        <w:rPr>
+          <w:rFonts w:ascii="Times New Roman" w:hAnsi="Times New Roman" w:cs="Times New Roman"/>
+          <w:sz w:val="26"/>
+          <w:szCs w:val="26"/>
+        </w:rPr>
+      </w:pPr>
+      <w:r>
+        <w:rPr>
+          <w:rFonts w:ascii="Times New Roman" w:hAnsi="Times New Roman" w:cs="Times New Roman"/>
+          <w:sz w:val="26"/>
+          <w:szCs w:val="26"/>
+          <w:lang w:val="en-US"/>
+        </w:rPr>
+        <w:t>Level1</w:t>
+      </w:r>
+    </w:p>
+    <w:p>
+      <w:pPr>
+        <w:pStyle w:val="a3"/>
+        <w:numPr>
+          <w:ilvl w:val="0"/>
+          <w:numId w:val="2"/>
+        </w:numPr>
+        <w:rPr>
+          <w:rFonts w:ascii="Times New Roman" w:hAnsi="Times New Roman" w:cs="Times New Roman"/>
+          <w:sz w:val="26"/>
+          <w:szCs w:val="26"/>
+        </w:rPr>
+      </w:pPr>
+      <w:r>
+        <w:rPr>
+          <w:rFonts w:ascii="Times New Roman" w:hAnsi="Times New Roman" w:cs="Times New Roman"/>
+          <w:sz w:val="26"/>
+          <w:szCs w:val="26"/>
+          <w:lang w:val="en-US"/>
+        </w:rPr>
+        <w:t>Level2</w:t>
+      </w:r>
+    </w:p>
+    <w:p>
+      <w:pPr>
+        <w:pStyle w:val="a3"/>
+        <w:numPr>
+          <w:ilvl w:val="0"/>
+          <w:numId w:val="2"/>
+        </w:numPr>
+        <w:rPr>
+          <w:rFonts w:ascii="Times New Roman" w:hAnsi="Times New Roman" w:cs="Times New Roman"/>
+          <w:sz w:val="26"/>
+          <w:szCs w:val="26"/>
+        </w:rPr>
+      </w:pPr>
+      <w:r>
+        <w:rPr>
+          <w:rFonts w:ascii="Times New Roman" w:hAnsi="Times New Roman" w:cs="Times New Roman"/>
+          <w:sz w:val="26"/>
+          <w:szCs w:val="26"/>
+          <w:lang w:val="en-US"/>
+        </w:rPr>
+        <w:t>Level3</w:t>
+      </w:r>
+    </w:p>
+    <w:p>
+      <w:pPr>
+        <w:pStyle w:val="a3"/>
+        <w:numPr>
+          <w:ilvl w:val="0"/>
+          <w:numId w:val="2"/>
+        </w:numPr>
+        <w:rPr>
+          <w:rFonts w:ascii="Times New Roman" w:hAnsi="Times New Roman" w:cs="Times New Roman"/>
+          <w:sz w:val="26"/>
+          <w:szCs w:val="26"/>
+        </w:rPr>
+      </w:pPr>
+      <w:r>
+        <w:rPr>
+          <w:rFonts w:ascii="Times New Roman" w:hAnsi="Times New Roman" w:cs="Times New Roman"/>
+          <w:sz w:val="26"/>
+          <w:szCs w:val="26"/>
+          <w:lang w:val="en-US"/>
+        </w:rPr>
+        <w:t>Level4</w:t>
+      </w:r>
+    </w:p>
+    <w:p>
+      <w:pPr>
+        <w:pStyle w:val="a3"/>
+        <w:numPr>
+          <w:ilvl w:val="0"/>
+          <w:numId w:val="2"/>
+        </w:numPr>
+        <w:rPr>
+          <w:rFonts w:ascii="Times New Roman" w:hAnsi="Times New Roman" w:cs="Times New Roman"/>
+          <w:sz w:val="26"/>
+          <w:szCs w:val="26"/>
+        </w:rPr>
+      </w:pPr>
+      <w:proofErr w:type="spellStart"/>
+      <w:r>
+        <w:rPr>
+          <w:rFonts w:ascii="Times New Roman" w:hAnsi="Times New Roman" w:cs="Times New Roman"/>
+          <w:sz w:val="26"/>
+          <w:szCs w:val="26"/>
+          <w:lang w:val="en-US"/>
+        </w:rPr>
+        <w:t>AnimatedSprite</w:t>
+      </w:r>
+      <w:proofErr w:type="spellEnd"/>
+      <w:r>
+        <w:rPr>
+          <w:rFonts w:ascii="Times New Roman" w:hAnsi="Times New Roman" w:cs="Times New Roman"/>
+          <w:sz w:val="26"/>
+          <w:szCs w:val="26"/>
+        </w:rPr>
+        <w:t xml:space="preserve"> (общий класс для героев (и не только), которые обладают анимацией)</w:t>
+      </w:r>
+    </w:p>
+    <w:p>
+      <w:pPr>
+        <w:pStyle w:val="a3"/>
+        <w:numPr>
+          <w:ilvl w:val="0"/>
+          <w:numId w:val="2"/>
+        </w:numPr>
+        <w:rPr>
+          <w:rFonts w:ascii="Times New Roman" w:hAnsi="Times New Roman" w:cs="Times New Roman"/>
+          <w:sz w:val="26"/>
+          <w:szCs w:val="26"/>
+        </w:rPr>
+      </w:pPr>
+      <w:r>
+        <w:rPr>
+          <w:rFonts w:ascii="Times New Roman" w:hAnsi="Times New Roman" w:cs="Times New Roman"/>
+          <w:sz w:val="26"/>
+          <w:szCs w:val="26"/>
+          <w:lang w:val="en-US"/>
+        </w:rPr>
+        <w:t>Mage</w:t>
+      </w:r>
+      <w:r>
+        <w:rPr>
+          <w:rFonts w:ascii="Times New Roman" w:hAnsi="Times New Roman" w:cs="Times New Roman"/>
+          <w:sz w:val="26"/>
+          <w:szCs w:val="26"/>
+        </w:rPr>
+        <w:t xml:space="preserve"> (класс мага, унаследован от анимированного спрайта, имеет много опций и функции для возможности передвижения</w:t>
+      </w:r>
+      <w:r>
+        <w:rPr>
+          <w:rFonts w:ascii="Times New Roman" w:hAnsi="Times New Roman" w:cs="Times New Roman"/>
+          <w:sz w:val="26"/>
+          <w:szCs w:val="26"/>
+        </w:rPr>
+        <w:t>)</w:t>
+      </w:r>
+    </w:p>
+    <w:p>
+      <w:pPr>
+        <w:pStyle w:val="a3"/>
+        <w:numPr>
+          <w:ilvl w:val="0"/>
+          <w:numId w:val="2"/>
+        </w:numPr>
+        <w:rPr>
+          <w:rFonts w:ascii="Times New Roman" w:hAnsi="Times New Roman" w:cs="Times New Roman"/>
+          <w:sz w:val="26"/>
+          <w:szCs w:val="26"/>
+        </w:rPr>
+      </w:pPr>
+      <w:proofErr w:type="spellStart"/>
+      <w:r>
+        <w:rPr>
+          <w:rFonts w:ascii="Times New Roman" w:hAnsi="Times New Roman" w:cs="Times New Roman"/>
+          <w:sz w:val="26"/>
+          <w:szCs w:val="26"/>
+          <w:lang w:val="en-US"/>
+        </w:rPr>
+        <w:t>SimpleSprite</w:t>
+      </w:r>
+      <w:proofErr w:type="spellEnd"/>
+      <w:r>
+        <w:rPr>
+          <w:rFonts w:ascii="Times New Roman" w:hAnsi="Times New Roman" w:cs="Times New Roman"/>
+          <w:sz w:val="26"/>
+          <w:szCs w:val="26"/>
+        </w:rPr>
+        <w:t xml:space="preserve"> (обычный спрайт</w:t>
+      </w:r>
+      <w:r>
+        <w:rPr>
+          <w:rFonts w:ascii="Times New Roman" w:hAnsi="Times New Roman" w:cs="Times New Roman"/>
+          <w:sz w:val="26"/>
+          <w:szCs w:val="26"/>
+        </w:rPr>
+        <w:t>, обобщённый класс</w:t>
+      </w:r>
+      <w:r>
+        <w:rPr>
+          <w:rFonts w:ascii="Times New Roman" w:hAnsi="Times New Roman" w:cs="Times New Roman"/>
+          <w:sz w:val="26"/>
+          <w:szCs w:val="26"/>
+        </w:rPr>
+        <w:t>)</w:t>
+      </w:r>
+    </w:p>
+    <w:p>
+      <w:pPr>
+        <w:pStyle w:val="a3"/>
+        <w:numPr>
+          <w:ilvl w:val="0"/>
+          <w:numId w:val="2"/>
+        </w:numPr>
+        <w:rPr>
+          <w:rFonts w:ascii="Times New Roman" w:hAnsi="Times New Roman" w:cs="Times New Roman"/>
+          <w:sz w:val="26"/>
+          <w:szCs w:val="26"/>
+        </w:rPr>
+      </w:pPr>
+      <w:r>
+        <w:rPr>
+          <w:rFonts w:ascii="Times New Roman" w:hAnsi="Times New Roman" w:cs="Times New Roman"/>
+          <w:sz w:val="26"/>
+          <w:szCs w:val="26"/>
+          <w:lang w:val="en-US"/>
+        </w:rPr>
+        <w:t xml:space="preserve">Key </w:t>
+      </w:r>
+      <w:r>
+        <w:rPr>
+          <w:rFonts w:ascii="Times New Roman" w:hAnsi="Times New Roman" w:cs="Times New Roman"/>
+          <w:sz w:val="26"/>
+          <w:szCs w:val="26"/>
+        </w:rPr>
+        <w:t>(ключ)</w:t>
+      </w:r>
+    </w:p>
+    <w:p>
+      <w:pPr>
+        <w:pStyle w:val="a3"/>
+        <w:numPr>
+          <w:ilvl w:val="0"/>
+          <w:numId w:val="2"/>
+        </w:numPr>
+        <w:rPr>
+          <w:rFonts w:ascii="Times New Roman" w:hAnsi="Times New Roman" w:cs="Times New Roman"/>
+          <w:sz w:val="26"/>
+          <w:szCs w:val="26"/>
+        </w:rPr>
+      </w:pPr>
+      <w:proofErr w:type="spellStart"/>
+      <w:r>
+        <w:rPr>
+          <w:rFonts w:ascii="Times New Roman" w:hAnsi="Times New Roman" w:cs="Times New Roman"/>
+          <w:sz w:val="26"/>
+          <w:szCs w:val="26"/>
+          <w:lang w:val="en-US"/>
+        </w:rPr>
+        <w:t>ScreenEffect</w:t>
+      </w:r>
+      <w:proofErr w:type="spellEnd"/>
+      <w:r>
+        <w:rPr>
+          <w:rFonts w:ascii="Times New Roman" w:hAnsi="Times New Roman" w:cs="Times New Roman"/>
+          <w:sz w:val="26"/>
+          <w:szCs w:val="26"/>
+        </w:rPr>
+        <w:t xml:space="preserve"> (эффекты</w:t>
+      </w:r>
+      <w:r>
+        <w:rPr>
+          <w:rFonts w:ascii="Times New Roman" w:hAnsi="Times New Roman" w:cs="Times New Roman"/>
+          <w:sz w:val="26"/>
+          <w:szCs w:val="26"/>
+        </w:rPr>
+        <w:t xml:space="preserve"> экрана</w:t>
+      </w:r>
+      <w:r>
+        <w:rPr>
+          <w:rFonts w:ascii="Times New Roman" w:hAnsi="Times New Roman" w:cs="Times New Roman"/>
+          <w:sz w:val="26"/>
+          <w:szCs w:val="26"/>
+        </w:rPr>
+        <w:t>)</w:t>
+      </w:r>
+    </w:p>
+    <w:p>
+      <w:pPr>
+        <w:pStyle w:val="a3"/>
+        <w:numPr>
+          <w:ilvl w:val="0"/>
+          <w:numId w:val="2"/>
+        </w:numPr>
+        <w:rPr>
+          <w:rFonts w:ascii="Times New Roman" w:hAnsi="Times New Roman" w:cs="Times New Roman"/>
+          <w:sz w:val="26"/>
+          <w:szCs w:val="26"/>
+        </w:rPr>
+      </w:pPr>
+      <w:r>
+        <w:rPr>
+          <w:rFonts w:ascii="Times New Roman" w:hAnsi="Times New Roman" w:cs="Times New Roman"/>
+          <w:sz w:val="26"/>
+          <w:szCs w:val="26"/>
+          <w:lang w:val="en-US"/>
+        </w:rPr>
+        <w:lastRenderedPageBreak/>
+        <w:t>Door (</w:t>
+      </w:r>
+      <w:r>
+        <w:rPr>
+          <w:rFonts w:ascii="Times New Roman" w:hAnsi="Times New Roman" w:cs="Times New Roman"/>
+          <w:sz w:val="26"/>
+          <w:szCs w:val="26"/>
+        </w:rPr>
+        <w:t>дверь</w:t>
+      </w:r>
+      <w:r>
+        <w:rPr>
+          <w:rFonts w:ascii="Times New Roman" w:hAnsi="Times New Roman" w:cs="Times New Roman"/>
+          <w:sz w:val="26"/>
+          <w:szCs w:val="26"/>
+          <w:lang w:val="en-US"/>
+        </w:rPr>
+        <w:t>)</w:t>
+      </w:r>
+    </w:p>
+    <w:p>
+      <w:pPr>
+        <w:pStyle w:val="a3"/>
+        <w:numPr>
+          <w:ilvl w:val="0"/>
+          <w:numId w:val="2"/>
+        </w:numPr>
+        <w:rPr>
+          <w:rFonts w:ascii="Times New Roman" w:hAnsi="Times New Roman" w:cs="Times New Roman"/>
+          <w:sz w:val="26"/>
+          <w:szCs w:val="26"/>
+        </w:rPr>
+      </w:pPr>
+      <w:r>
+        <w:rPr>
+          <w:rFonts w:ascii="Times New Roman" w:hAnsi="Times New Roman" w:cs="Times New Roman"/>
+          <w:sz w:val="26"/>
+          <w:szCs w:val="26"/>
+          <w:lang w:val="en-US"/>
+        </w:rPr>
+        <w:t>Platform</w:t>
+      </w:r>
+      <w:r>
+        <w:rPr>
+          <w:rFonts w:ascii="Times New Roman" w:hAnsi="Times New Roman" w:cs="Times New Roman"/>
+          <w:sz w:val="26"/>
+          <w:szCs w:val="26"/>
+        </w:rPr>
+        <w:t xml:space="preserve"> (обычная платформа)</w:t>
+      </w:r>
+    </w:p>
+    <w:p>
+      <w:pPr>
+        <w:pStyle w:val="a3"/>
+        <w:numPr>
+          <w:ilvl w:val="0"/>
+          <w:numId w:val="2"/>
+        </w:numPr>
+        <w:rPr>
+          <w:rFonts w:ascii="Times New Roman" w:hAnsi="Times New Roman" w:cs="Times New Roman"/>
+          <w:sz w:val="26"/>
+          <w:szCs w:val="26"/>
+        </w:rPr>
+      </w:pPr>
+      <w:proofErr w:type="spellStart"/>
+      <w:r>
+        <w:rPr>
+          <w:rFonts w:ascii="Times New Roman" w:hAnsi="Times New Roman" w:cs="Times New Roman"/>
+          <w:sz w:val="26"/>
+          <w:szCs w:val="26"/>
+          <w:lang w:val="en-US"/>
+        </w:rPr>
+        <w:t>MovingPlatform</w:t>
+      </w:r>
+      <w:proofErr w:type="spellEnd"/>
+      <w:r>
+        <w:rPr>
+          <w:rFonts w:ascii="Times New Roman" w:hAnsi="Times New Roman" w:cs="Times New Roman"/>
+          <w:sz w:val="26"/>
+          <w:szCs w:val="26"/>
+          <w:lang w:val="en-US"/>
+        </w:rPr>
+        <w:t xml:space="preserve"> </w:t>
+      </w:r>
+      <w:r>
+        <w:rPr>
+          <w:rFonts w:ascii="Times New Roman" w:hAnsi="Times New Roman" w:cs="Times New Roman"/>
+          <w:sz w:val="26"/>
+          <w:szCs w:val="26"/>
+        </w:rPr>
+        <w:t>(движущаяся платформа)</w:t>
+      </w:r>
+    </w:p>
+    <w:p>
+      <w:pPr>
+        <w:pStyle w:val="a3"/>
+        <w:numPr>
+          <w:ilvl w:val="0"/>
+          <w:numId w:val="2"/>
+        </w:numPr>
+        <w:rPr>
+          <w:rFonts w:ascii="Times New Roman" w:hAnsi="Times New Roman" w:cs="Times New Roman"/>
+          <w:sz w:val="26"/>
+          <w:szCs w:val="26"/>
+        </w:rPr>
+      </w:pPr>
+      <w:r>
+        <w:rPr>
+          <w:rFonts w:ascii="Times New Roman" w:hAnsi="Times New Roman" w:cs="Times New Roman"/>
+          <w:sz w:val="26"/>
+          <w:szCs w:val="26"/>
+          <w:lang w:val="en-US"/>
+        </w:rPr>
+        <w:t>Decoration</w:t>
+      </w:r>
+      <w:r>
+        <w:rPr>
+          <w:rFonts w:ascii="Times New Roman" w:hAnsi="Times New Roman" w:cs="Times New Roman"/>
+          <w:sz w:val="26"/>
+          <w:szCs w:val="26"/>
+        </w:rPr>
+        <w:t xml:space="preserve"> (</w:t>
+      </w:r>
+      <w:r>
+        <w:rPr>
+          <w:rFonts w:ascii="Times New Roman" w:hAnsi="Times New Roman" w:cs="Times New Roman"/>
+          <w:sz w:val="26"/>
+          <w:szCs w:val="26"/>
+        </w:rPr>
+        <w:t>декорации, предметы для расположения сразу над задним фоном)</w:t>
+      </w:r>
+    </w:p>
+    <w:p>
+      <w:pPr>
+        <w:rPr>
+          <w:rFonts w:ascii="Times New Roman" w:hAnsi="Times New Roman" w:cs="Times New Roman"/>
+          <w:sz w:val="26"/>
+          <w:szCs w:val="26"/>
+        </w:rPr>
+      </w:pPr>
+      <w:r>
+        <w:rPr>
+          <w:rFonts w:ascii="Times New Roman" w:hAnsi="Times New Roman" w:cs="Times New Roman"/>
+          <w:sz w:val="26"/>
+          <w:szCs w:val="26"/>
+        </w:rPr>
+        <w:t xml:space="preserve">Данные классы </w:t>
+      </w:r>
+      <w:r>
+        <w:rPr>
+          <w:rFonts w:ascii="Times New Roman" w:hAnsi="Times New Roman" w:cs="Times New Roman"/>
+          <w:sz w:val="26"/>
+          <w:szCs w:val="26"/>
+        </w:rPr>
+        <w:t xml:space="preserve">позволяют легко и просто генерировать уровни, расставлять на них предметы, создавать новые, дочерние, классы, добавлять новые задумки. </w:t>
+      </w:r>
+      <w:r>
+        <w:rPr>
+          <w:rFonts w:ascii="Times New Roman" w:hAnsi="Times New Roman" w:cs="Times New Roman"/>
+          <w:sz w:val="26"/>
+          <w:szCs w:val="26"/>
+          <w:lang w:val="en-US"/>
+        </w:rPr>
+        <w:t>The</w:t>
+      </w:r>
+      <w:r>
+        <w:rPr>
+          <w:rFonts w:ascii="Times New Roman" w:hAnsi="Times New Roman" w:cs="Times New Roman"/>
+          <w:sz w:val="26"/>
+          <w:szCs w:val="26"/>
+        </w:rPr>
+        <w:t xml:space="preserve"> </w:t>
+      </w:r>
+      <w:r>
+        <w:rPr>
+          <w:rFonts w:ascii="Times New Roman" w:hAnsi="Times New Roman" w:cs="Times New Roman"/>
+          <w:sz w:val="26"/>
+          <w:szCs w:val="26"/>
+          <w:lang w:val="en-US"/>
+        </w:rPr>
+        <w:t>Cage</w:t>
+      </w:r>
+      <w:r>
+        <w:rPr>
+          <w:rFonts w:ascii="Times New Roman" w:hAnsi="Times New Roman" w:cs="Times New Roman"/>
+          <w:sz w:val="26"/>
+          <w:szCs w:val="26"/>
+        </w:rPr>
+        <w:t xml:space="preserve"> </w:t>
+      </w:r>
+      <w:r>
+        <w:rPr>
+          <w:rFonts w:ascii="Times New Roman" w:hAnsi="Times New Roman" w:cs="Times New Roman"/>
+          <w:sz w:val="26"/>
+          <w:szCs w:val="26"/>
+          <w:lang w:val="en-US"/>
+        </w:rPr>
+        <w:t>of</w:t>
+      </w:r>
+      <w:r>
+        <w:rPr>
+          <w:rFonts w:ascii="Times New Roman" w:hAnsi="Times New Roman" w:cs="Times New Roman"/>
+          <w:sz w:val="26"/>
+          <w:szCs w:val="26"/>
+        </w:rPr>
+        <w:t xml:space="preserve"> </w:t>
+      </w:r>
+      <w:r>
+        <w:rPr>
+          <w:rFonts w:ascii="Times New Roman" w:hAnsi="Times New Roman" w:cs="Times New Roman"/>
+          <w:sz w:val="26"/>
+          <w:szCs w:val="26"/>
+          <w:lang w:val="en-US"/>
+        </w:rPr>
+        <w:t>Mage</w:t>
+      </w:r>
+      <w:r>
+        <w:rPr>
+          <w:rFonts w:ascii="Times New Roman" w:hAnsi="Times New Roman" w:cs="Times New Roman"/>
+          <w:sz w:val="26"/>
+          <w:szCs w:val="26"/>
+        </w:rPr>
+        <w:t xml:space="preserve"> легко подлежит расширению своих границ и позитивно расположена к разработчику. Поэтому в</w:t>
+      </w:r>
+      <w:r>
+        <w:rPr>
+          <w:rFonts w:ascii="Times New Roman" w:hAnsi="Times New Roman" w:cs="Times New Roman"/>
+          <w:sz w:val="26"/>
+          <w:szCs w:val="26"/>
+        </w:rPr>
+        <w:t xml:space="preserve"> дальнейшем игру можно сильно улучшить, добавив больше уровней, сюжета и сложности, а также врагов,</w:t>
+      </w:r>
+      <w:r>
+        <w:rPr>
+          <w:rFonts w:ascii="Times New Roman" w:hAnsi="Times New Roman" w:cs="Times New Roman"/>
+          <w:sz w:val="26"/>
+          <w:szCs w:val="26"/>
+        </w:rPr>
+        <w:t xml:space="preserve"> магии,</w:t>
+      </w:r>
+      <w:r>
+        <w:rPr>
+          <w:rFonts w:ascii="Times New Roman" w:hAnsi="Times New Roman" w:cs="Times New Roman"/>
+          <w:sz w:val="26"/>
+          <w:szCs w:val="26"/>
+        </w:rPr>
+        <w:t xml:space="preserve"> игро</w:t>
+      </w:r>
+      <w:r>
+        <w:rPr>
+          <w:rFonts w:ascii="Times New Roman" w:hAnsi="Times New Roman" w:cs="Times New Roman"/>
+          <w:sz w:val="26"/>
+          <w:szCs w:val="26"/>
+        </w:rPr>
+        <w:t>вых объектов и многого другого.</w:t>
+      </w:r>
     </w:p>
     <w:p>
       <w:pPr>
@@ -1781,28 +1841,37 @@
           <w:rFonts w:ascii="Times New Roman" w:eastAsia="Times New Roman" w:hAnsi="Times New Roman" w:cs="Times New Roman"/>
           <w:sz w:val="26"/>
           <w:szCs w:val="26"/>
+          <w:lang w:eastAsia="ru-RU"/>
+        </w:rPr>
+      </w:pPr>
+      <w:proofErr w:type="spellStart"/>
+      <w:r>
+        <w:rPr>
+          <w:rFonts w:ascii="Times New Roman" w:eastAsia="Times New Roman" w:hAnsi="Times New Roman" w:cs="Times New Roman"/>
+          <w:sz w:val="26"/>
+          <w:szCs w:val="26"/>
           <w:lang w:val="en-US" w:eastAsia="ru-RU"/>
         </w:rPr>
-      </w:pPr>
-      <w:proofErr w:type="spellStart"/>
+        <w:t>Kytami</w:t>
+      </w:r>
+      <w:proofErr w:type="spellEnd"/>
       <w:r>
         <w:rPr>
           <w:rFonts w:ascii="Times New Roman" w:eastAsia="Times New Roman" w:hAnsi="Times New Roman" w:cs="Times New Roman"/>
           <w:sz w:val="26"/>
           <w:szCs w:val="26"/>
+          <w:lang w:eastAsia="ru-RU"/>
+        </w:rPr>
+        <w:t xml:space="preserve"> - </w:t>
+      </w:r>
+      <w:r>
+        <w:rPr>
+          <w:rFonts w:ascii="Times New Roman" w:eastAsia="Times New Roman" w:hAnsi="Times New Roman" w:cs="Times New Roman"/>
+          <w:sz w:val="26"/>
+          <w:szCs w:val="26"/>
           <w:lang w:val="en-US" w:eastAsia="ru-RU"/>
         </w:rPr>
-        <w:t>Kytami</w:t>
-      </w:r>
-      <w:proofErr w:type="spellEnd"/>
-      <w:r>
-        <w:rPr>
-          <w:rFonts w:ascii="Times New Roman" w:eastAsia="Times New Roman" w:hAnsi="Times New Roman" w:cs="Times New Roman"/>
-          <w:sz w:val="26"/>
-          <w:szCs w:val="26"/>
-          <w:lang w:val="en-US" w:eastAsia="ru-RU"/>
-        </w:rPr>
-        <w:t xml:space="preserve"> - Sirens</w:t>
+        <w:t>Sirens</w:t>
       </w:r>
     </w:p>
     <w:p>
@@ -1824,6 +1893,7 @@
           <w:szCs w:val="26"/>
           <w:lang w:val="en-US" w:eastAsia="ru-RU"/>
         </w:rPr>
+        <w:lastRenderedPageBreak/>
         <w:t>Arti</w:t>
       </w:r>
       <w:proofErr w:type="spellEnd"/>

</xml_diff>